<commit_message>
Updates from yesteday's status meeting
</commit_message>
<xml_diff>
--- a/project_management/internal_meetings/2013/20130604_meeting_minutes.docx
+++ b/project_management/internal_meetings/2013/20130604_meeting_minutes.docx
@@ -610,6 +610,12 @@
                 <w:lang w:eastAsia="ja-JP"/>
               </w:rPr>
             </w:pPr>
+            <w:r>
+              <w:rPr>
+                <w:lang w:eastAsia="ja-JP"/>
+              </w:rPr>
+              <w:t>X</w:t>
+            </w:r>
           </w:p>
         </w:tc>
       </w:tr>
@@ -669,14 +675,12 @@
                 <w:lang w:eastAsia="ja-JP"/>
               </w:rPr>
             </w:pPr>
-            <w:proofErr w:type="spellStart"/>
             <w:r>
               <w:rPr>
                 <w:lang w:eastAsia="ja-JP"/>
               </w:rPr>
               <w:t>Terpsys</w:t>
             </w:r>
-            <w:proofErr w:type="spellEnd"/>
           </w:p>
         </w:tc>
         <w:tc>
@@ -716,13 +720,8 @@
                 <w:lang w:eastAsia="ja-JP"/>
               </w:rPr>
             </w:pPr>
-            <w:proofErr w:type="spellStart"/>
-            <w:r>
-              <w:t>Cuong</w:t>
-            </w:r>
-            <w:proofErr w:type="spellEnd"/>
-            <w:r>
-              <w:t xml:space="preserve"> Nguyen</w:t>
+            <w:r>
+              <w:t>Cuong Nguyen</w:t>
             </w:r>
           </w:p>
         </w:tc>
@@ -760,14 +759,12 @@
                 <w:lang w:eastAsia="ja-JP"/>
               </w:rPr>
             </w:pPr>
-            <w:proofErr w:type="spellStart"/>
             <w:r>
               <w:rPr>
                 <w:lang w:eastAsia="ja-JP"/>
               </w:rPr>
               <w:t>Terpsys</w:t>
             </w:r>
-            <w:proofErr w:type="spellEnd"/>
           </w:p>
         </w:tc>
         <w:tc>
@@ -841,7 +838,6 @@
                 <w:lang w:eastAsia="ja-JP"/>
               </w:rPr>
             </w:pPr>
-            <w:proofErr w:type="spellStart"/>
             <w:r>
               <w:rPr>
                 <w:lang w:eastAsia="ja-JP"/>
@@ -854,7 +850,6 @@
               </w:rPr>
               <w:t>ys</w:t>
             </w:r>
-            <w:proofErr w:type="spellEnd"/>
           </w:p>
         </w:tc>
         <w:tc>
@@ -978,19 +973,9 @@
                 <w:lang w:eastAsia="ja-JP"/>
               </w:rPr>
             </w:pPr>
-            <w:proofErr w:type="spellStart"/>
-            <w:r>
-              <w:t>Ishwar</w:t>
-            </w:r>
-            <w:proofErr w:type="spellEnd"/>
-            <w:r>
-              <w:t xml:space="preserve"> </w:t>
-            </w:r>
-            <w:proofErr w:type="spellStart"/>
-            <w:r>
-              <w:t>Chandramouliswaran</w:t>
-            </w:r>
-            <w:proofErr w:type="spellEnd"/>
+            <w:r>
+              <w:t>Ishwar Chandramouliswaran</w:t>
+            </w:r>
           </w:p>
         </w:tc>
         <w:tc>
@@ -1073,13 +1058,8 @@
               </w:rPr>
             </w:pPr>
             <w:r>
-              <w:t xml:space="preserve">Jacob </w:t>
-            </w:r>
-            <w:proofErr w:type="spellStart"/>
-            <w:r>
-              <w:t>Mensah</w:t>
-            </w:r>
-            <w:proofErr w:type="spellEnd"/>
+              <w:t>Jacob Mensah</w:t>
+            </w:r>
           </w:p>
         </w:tc>
         <w:tc>
@@ -1116,14 +1096,12 @@
                 <w:lang w:eastAsia="ja-JP"/>
               </w:rPr>
             </w:pPr>
-            <w:proofErr w:type="spellStart"/>
             <w:r>
               <w:rPr>
                 <w:lang w:eastAsia="ja-JP"/>
               </w:rPr>
               <w:t>Terpsys</w:t>
             </w:r>
-            <w:proofErr w:type="spellEnd"/>
           </w:p>
         </w:tc>
         <w:tc>
@@ -1227,6 +1205,12 @@
                 <w:lang w:eastAsia="ja-JP"/>
               </w:rPr>
             </w:pPr>
+            <w:r>
+              <w:rPr>
+                <w:lang w:eastAsia="ja-JP"/>
+              </w:rPr>
+              <w:t>X</w:t>
+            </w:r>
           </w:p>
         </w:tc>
       </w:tr>
@@ -1311,6 +1295,12 @@
                 <w:lang w:eastAsia="ja-JP"/>
               </w:rPr>
             </w:pPr>
+            <w:r>
+              <w:rPr>
+                <w:lang w:eastAsia="ja-JP"/>
+              </w:rPr>
+              <w:t>X</w:t>
+            </w:r>
           </w:p>
         </w:tc>
       </w:tr>
@@ -1331,19 +1321,9 @@
                 <w:lang w:eastAsia="ja-JP"/>
               </w:rPr>
             </w:pPr>
-            <w:proofErr w:type="spellStart"/>
-            <w:r>
-              <w:t>Juli</w:t>
-            </w:r>
-            <w:proofErr w:type="spellEnd"/>
-            <w:r>
-              <w:t xml:space="preserve"> </w:t>
-            </w:r>
-            <w:proofErr w:type="spellStart"/>
-            <w:r>
-              <w:t>Klemm</w:t>
-            </w:r>
-            <w:proofErr w:type="spellEnd"/>
+            <w:r>
+              <w:t>Juli Klemm</w:t>
+            </w:r>
           </w:p>
         </w:tc>
         <w:tc>
@@ -1405,6 +1385,12 @@
                 <w:lang w:eastAsia="ja-JP"/>
               </w:rPr>
             </w:pPr>
+            <w:r>
+              <w:rPr>
+                <w:lang w:eastAsia="ja-JP"/>
+              </w:rPr>
+              <w:t>X</w:t>
+            </w:r>
           </w:p>
         </w:tc>
       </w:tr>
@@ -1426,13 +1412,8 @@
               </w:rPr>
             </w:pPr>
             <w:r>
-              <w:t xml:space="preserve">Larry </w:t>
-            </w:r>
-            <w:proofErr w:type="spellStart"/>
-            <w:r>
-              <w:t>Brem</w:t>
-            </w:r>
-            <w:proofErr w:type="spellEnd"/>
+              <w:t>Larry Brem</w:t>
+            </w:r>
           </w:p>
         </w:tc>
         <w:tc>
@@ -1515,13 +1496,8 @@
               </w:rPr>
             </w:pPr>
             <w:r>
-              <w:t xml:space="preserve">Marina </w:t>
-            </w:r>
-            <w:proofErr w:type="spellStart"/>
-            <w:r>
-              <w:t>Omelchenko</w:t>
-            </w:r>
-            <w:proofErr w:type="spellEnd"/>
+              <w:t>Marina Omelchenko</w:t>
+            </w:r>
           </w:p>
         </w:tc>
         <w:tc>
@@ -1583,6 +1559,12 @@
                 <w:lang w:eastAsia="ja-JP"/>
               </w:rPr>
             </w:pPr>
+            <w:r>
+              <w:rPr>
+                <w:lang w:eastAsia="ja-JP"/>
+              </w:rPr>
+              <w:t>X</w:t>
+            </w:r>
           </w:p>
         </w:tc>
       </w:tr>
@@ -1603,19 +1585,9 @@
                 <w:lang w:eastAsia="ja-JP"/>
               </w:rPr>
             </w:pPr>
-            <w:proofErr w:type="spellStart"/>
-            <w:r>
-              <w:t>Mervi</w:t>
-            </w:r>
-            <w:proofErr w:type="spellEnd"/>
-            <w:r>
-              <w:t xml:space="preserve"> </w:t>
-            </w:r>
-            <w:proofErr w:type="spellStart"/>
-            <w:r>
-              <w:t>Heiskanen</w:t>
-            </w:r>
-            <w:proofErr w:type="spellEnd"/>
+            <w:r>
+              <w:t>Mervi Heiskanen</w:t>
+            </w:r>
           </w:p>
         </w:tc>
         <w:tc>
@@ -1677,6 +1649,12 @@
                 <w:lang w:eastAsia="ja-JP"/>
               </w:rPr>
             </w:pPr>
+            <w:r>
+              <w:rPr>
+                <w:lang w:eastAsia="ja-JP"/>
+              </w:rPr>
+              <w:t>X</w:t>
+            </w:r>
           </w:p>
         </w:tc>
       </w:tr>
@@ -1756,6 +1734,12 @@
                 <w:lang w:eastAsia="ja-JP"/>
               </w:rPr>
             </w:pPr>
+            <w:r>
+              <w:rPr>
+                <w:lang w:eastAsia="ja-JP"/>
+              </w:rPr>
+              <w:t>X</w:t>
+            </w:r>
           </w:p>
         </w:tc>
       </w:tr>
@@ -1810,14 +1794,12 @@
                 <w:lang w:eastAsia="ja-JP"/>
               </w:rPr>
             </w:pPr>
-            <w:proofErr w:type="spellStart"/>
             <w:r>
               <w:rPr>
                 <w:lang w:eastAsia="ja-JP"/>
               </w:rPr>
               <w:t>TerpSys</w:t>
             </w:r>
-            <w:proofErr w:type="spellEnd"/>
           </w:p>
         </w:tc>
         <w:tc>
@@ -1921,6 +1903,12 @@
                 <w:lang w:eastAsia="ja-JP"/>
               </w:rPr>
             </w:pPr>
+            <w:r>
+              <w:rPr>
+                <w:lang w:eastAsia="ja-JP"/>
+              </w:rPr>
+              <w:t>X</w:t>
+            </w:r>
           </w:p>
         </w:tc>
       </w:tr>
@@ -1936,19 +1924,9 @@
             </w:tcBorders>
           </w:tcPr>
           <w:p>
-            <w:proofErr w:type="spellStart"/>
-            <w:r>
-              <w:t>Sudha</w:t>
-            </w:r>
-            <w:proofErr w:type="spellEnd"/>
-            <w:r>
-              <w:t xml:space="preserve"> </w:t>
-            </w:r>
-            <w:proofErr w:type="spellStart"/>
-            <w:r>
-              <w:t>Chudamani</w:t>
-            </w:r>
-            <w:proofErr w:type="spellEnd"/>
+            <w:r>
+              <w:t>Sudha Chudamani</w:t>
+            </w:r>
           </w:p>
         </w:tc>
         <w:tc>
@@ -2030,13 +2008,8 @@
                 <w:lang w:eastAsia="ja-JP"/>
               </w:rPr>
             </w:pPr>
-            <w:proofErr w:type="spellStart"/>
-            <w:r>
-              <w:t>Ulli</w:t>
-            </w:r>
-            <w:proofErr w:type="spellEnd"/>
-            <w:r>
-              <w:t xml:space="preserve"> Wagner</w:t>
+            <w:r>
+              <w:t>Ulli Wagner</w:t>
             </w:r>
           </w:p>
         </w:tc>
@@ -2119,19 +2092,9 @@
                 <w:lang w:eastAsia="ja-JP"/>
               </w:rPr>
             </w:pPr>
-            <w:proofErr w:type="spellStart"/>
-            <w:r>
-              <w:t>Xiaopeng</w:t>
-            </w:r>
-            <w:proofErr w:type="spellEnd"/>
-            <w:r>
-              <w:t xml:space="preserve"> </w:t>
-            </w:r>
-            <w:proofErr w:type="spellStart"/>
-            <w:r>
-              <w:t>Bian</w:t>
-            </w:r>
-            <w:proofErr w:type="spellEnd"/>
+            <w:r>
+              <w:t>Xiaopeng Bian</w:t>
+            </w:r>
           </w:p>
         </w:tc>
         <w:tc>
@@ -2213,13 +2176,8 @@
                 <w:lang w:eastAsia="ja-JP"/>
               </w:rPr>
             </w:pPr>
-            <w:proofErr w:type="spellStart"/>
-            <w:r>
-              <w:t>Yeon</w:t>
-            </w:r>
-            <w:proofErr w:type="spellEnd"/>
-            <w:r>
-              <w:t xml:space="preserve"> Choi</w:t>
+            <w:r>
+              <w:t>Yeon Choi</w:t>
             </w:r>
           </w:p>
         </w:tc>
@@ -2257,14 +2215,12 @@
                 <w:lang w:eastAsia="ja-JP"/>
               </w:rPr>
             </w:pPr>
-            <w:proofErr w:type="spellStart"/>
             <w:r>
               <w:rPr>
                 <w:lang w:eastAsia="ja-JP"/>
               </w:rPr>
               <w:t>TerpSys</w:t>
             </w:r>
-            <w:proofErr w:type="spellEnd"/>
           </w:p>
         </w:tc>
         <w:tc>
@@ -2284,6 +2240,12 @@
                 <w:lang w:eastAsia="ja-JP"/>
               </w:rPr>
             </w:pPr>
+            <w:r>
+              <w:rPr>
+                <w:lang w:eastAsia="ja-JP"/>
+              </w:rPr>
+              <w:t>X</w:t>
+            </w:r>
           </w:p>
         </w:tc>
       </w:tr>
@@ -2403,13 +2365,8 @@
     </w:p>
     <w:p>
       <w:r>
-        <w:t xml:space="preserve">Meeting Password: </w:t>
-      </w:r>
-      <w:proofErr w:type="spellStart"/>
-      <w:r>
-        <w:t>caA_caI</w:t>
-      </w:r>
-      <w:proofErr w:type="spellEnd"/>
+        <w:t>Meeting Password: caA_caI</w:t>
+      </w:r>
     </w:p>
     <w:p/>
     <w:p>
@@ -2448,7 +2405,19 @@
         <w:rPr>
           <w:rFonts w:ascii="Arial" w:hAnsi="Arial" w:cs="Arial"/>
         </w:rPr>
-        <w:t>2:00pm</w:t>
+        <w:t>2:00</w:t>
+      </w:r>
+      <w:r>
+        <w:rPr>
+          <w:rFonts w:ascii="Arial" w:hAnsi="Arial" w:cs="Arial"/>
+        </w:rPr>
+        <w:t xml:space="preserve"> </w:t>
+      </w:r>
+      <w:r>
+        <w:rPr>
+          <w:rFonts w:ascii="Arial" w:hAnsi="Arial" w:cs="Arial"/>
+        </w:rPr>
+        <w:t>pm</w:t>
       </w:r>
     </w:p>
     <w:p>
@@ -2469,7 +2438,19 @@
         <w:rPr>
           <w:rFonts w:ascii="Arial" w:hAnsi="Arial" w:cs="Arial"/>
         </w:rPr>
-        <w:t xml:space="preserve"> 2:0X</w:t>
+        <w:t xml:space="preserve"> 2:0</w:t>
+      </w:r>
+      <w:r>
+        <w:rPr>
+          <w:rFonts w:ascii="Arial" w:hAnsi="Arial" w:cs="Arial"/>
+        </w:rPr>
+        <w:t>5</w:t>
+      </w:r>
+      <w:r>
+        <w:rPr>
+          <w:rFonts w:ascii="Arial" w:hAnsi="Arial" w:cs="Arial"/>
+        </w:rPr>
+        <w:t xml:space="preserve"> </w:t>
       </w:r>
       <w:r>
         <w:rPr>
@@ -2534,14 +2515,7 @@
         <w:rPr>
           <w:rFonts w:ascii="Arial" w:hAnsi="Arial" w:cs="Arial"/>
         </w:rPr>
-        <w:t xml:space="preserve"> to use </w:t>
-      </w:r>
-      <w:proofErr w:type="spellStart"/>
-      <w:r>
-        <w:rPr>
-          <w:rFonts w:ascii="Arial" w:hAnsi="Arial" w:cs="Arial"/>
-        </w:rPr>
-        <w:t>G</w:t>
+        <w:t xml:space="preserve"> to use G</w:t>
       </w:r>
       <w:r>
         <w:rPr>
@@ -2555,7 +2529,6 @@
         </w:rPr>
         <w:t>Hub</w:t>
       </w:r>
-      <w:proofErr w:type="spellEnd"/>
       <w:r>
         <w:rPr>
           <w:rFonts w:ascii="Arial" w:hAnsi="Arial" w:cs="Arial"/>
@@ -2574,16 +2547,12 @@
           <w:rFonts w:ascii="Arial" w:hAnsi="Arial" w:cs="Arial"/>
         </w:rPr>
       </w:pPr>
-      <w:proofErr w:type="spellStart"/>
-      <w:proofErr w:type="gramStart"/>
       <w:r>
         <w:rPr>
           <w:rFonts w:ascii="Arial" w:hAnsi="Arial" w:cs="Arial"/>
         </w:rPr>
         <w:t>caArray</w:t>
       </w:r>
-      <w:proofErr w:type="spellEnd"/>
-      <w:proofErr w:type="gramEnd"/>
       <w:r>
         <w:rPr>
           <w:rFonts w:ascii="Arial" w:hAnsi="Arial" w:cs="Arial"/>
@@ -2678,16 +2647,12 @@
           <w:rFonts w:ascii="Arial" w:hAnsi="Arial" w:cs="Arial"/>
         </w:rPr>
       </w:pPr>
-      <w:proofErr w:type="spellStart"/>
-      <w:proofErr w:type="gramStart"/>
       <w:r>
         <w:rPr>
           <w:rFonts w:ascii="Arial" w:hAnsi="Arial" w:cs="Arial"/>
         </w:rPr>
         <w:t>caIntegrator</w:t>
       </w:r>
-      <w:proofErr w:type="spellEnd"/>
-      <w:proofErr w:type="gramEnd"/>
       <w:r>
         <w:rPr>
           <w:rFonts w:ascii="Arial" w:hAnsi="Arial" w:cs="Arial"/>
@@ -2797,16 +2762,12 @@
           <w:rFonts w:ascii="Arial" w:hAnsi="Arial" w:cs="Arial"/>
         </w:rPr>
       </w:pPr>
-      <w:proofErr w:type="spellStart"/>
-      <w:proofErr w:type="gramStart"/>
       <w:r>
         <w:rPr>
           <w:rFonts w:ascii="Arial" w:hAnsi="Arial" w:cs="Arial"/>
         </w:rPr>
         <w:t>caArray</w:t>
       </w:r>
-      <w:proofErr w:type="spellEnd"/>
-      <w:proofErr w:type="gramEnd"/>
       <w:r>
         <w:rPr>
           <w:rFonts w:ascii="Arial" w:hAnsi="Arial" w:cs="Arial"/>
@@ -2843,7 +2804,7 @@
             <w:rStyle w:val="Hyperlink"/>
             <w:rFonts w:ascii="Arial" w:hAnsi="Arial" w:cs="Arial"/>
           </w:rPr>
-          <w:t xml:space="preserve"> iteration that ended yesterday</w:t>
+          <w:t xml:space="preserve"> iteration that ends today</w:t>
         </w:r>
       </w:hyperlink>
       <w:r>
@@ -2868,7 +2829,19 @@
         <w:rPr>
           <w:rFonts w:ascii="Arial" w:hAnsi="Arial" w:cs="Arial"/>
         </w:rPr>
-        <w:t xml:space="preserve"> file.</w:t>
+        <w:t xml:space="preserve"> file</w:t>
+      </w:r>
+      <w:r>
+        <w:rPr>
+          <w:rFonts w:ascii="Arial" w:hAnsi="Arial" w:cs="Arial"/>
+        </w:rPr>
+        <w:t xml:space="preserve"> included</w:t>
+      </w:r>
+      <w:r>
+        <w:rPr>
+          <w:rFonts w:ascii="Arial" w:hAnsi="Arial" w:cs="Arial"/>
+        </w:rPr>
+        <w:t>.</w:t>
       </w:r>
     </w:p>
     <w:p>
@@ -2898,43 +2871,23 @@
         <w:jc w:val="left"/>
         <w:rPr>
           <w:rFonts w:ascii="Arial" w:hAnsi="Arial" w:cs="Arial"/>
-          <w:i/>
-        </w:rPr>
-      </w:pPr>
-      <w:r>
-        <w:rPr>
-          <w:rFonts w:ascii="Arial" w:hAnsi="Arial" w:cs="Arial"/>
-          <w:i/>
+        </w:rPr>
+      </w:pPr>
+      <w:r>
+        <w:rPr>
+          <w:rFonts w:ascii="Arial" w:hAnsi="Arial" w:cs="Arial"/>
         </w:rPr>
         <w:t>The</w:t>
       </w:r>
       <w:r>
         <w:rPr>
           <w:rFonts w:ascii="Arial" w:hAnsi="Arial" w:cs="Arial"/>
-          <w:i/>
-        </w:rPr>
-        <w:t xml:space="preserve"> </w:t>
-      </w:r>
-      <w:proofErr w:type="spellStart"/>
-      <w:r>
-        <w:rPr>
-          <w:rFonts w:ascii="Arial" w:hAnsi="Arial" w:cs="Arial"/>
-          <w:i/>
-        </w:rPr>
-        <w:t>appscan</w:t>
-      </w:r>
-      <w:proofErr w:type="spellEnd"/>
-      <w:r>
-        <w:rPr>
-          <w:rFonts w:ascii="Arial" w:hAnsi="Arial" w:cs="Arial"/>
-          <w:i/>
-        </w:rPr>
-        <w:t xml:space="preserve"> </w:t>
-      </w:r>
-      <w:r>
-        <w:rPr>
-          <w:rFonts w:ascii="Arial" w:hAnsi="Arial" w:cs="Arial"/>
-          <w:i/>
+        </w:rPr>
+        <w:t xml:space="preserve"> appscan </w:t>
+      </w:r>
+      <w:r>
+        <w:rPr>
+          <w:rFonts w:ascii="Arial" w:hAnsi="Arial" w:cs="Arial"/>
         </w:rPr>
         <w:t>has been requested (</w:t>
       </w:r>
@@ -2943,7 +2896,6 @@
           <w:rPr>
             <w:rStyle w:val="Hyperlink"/>
             <w:rFonts w:ascii="Arial" w:hAnsi="Arial"/>
-            <w:i/>
             <w:color w:val="1155CC"/>
           </w:rPr>
           <w:t>TASKMGT-5914</w:t>
@@ -2952,37 +2904,69 @@
       <w:r>
         <w:rPr>
           <w:rFonts w:ascii="Arial" w:hAnsi="Arial"/>
-          <w:i/>
         </w:rPr>
         <w:t>)</w:t>
       </w:r>
       <w:r>
         <w:rPr>
           <w:rFonts w:ascii="Arial" w:hAnsi="Arial"/>
-          <w:i/>
         </w:rPr>
         <w:t xml:space="preserve"> </w:t>
       </w:r>
       <w:r>
         <w:rPr>
           <w:rFonts w:ascii="Arial" w:hAnsi="Arial"/>
-          <w:i/>
         </w:rPr>
         <w:t xml:space="preserve">and is queued </w:t>
       </w:r>
       <w:r>
         <w:rPr>
           <w:rFonts w:ascii="Arial" w:hAnsi="Arial"/>
-          <w:i/>
-        </w:rPr>
-        <w:t>to start when the release candidate is deployed</w:t>
+        </w:rPr>
+        <w:t xml:space="preserve">for </w:t>
       </w:r>
       <w:r>
         <w:rPr>
           <w:rFonts w:ascii="Arial" w:hAnsi="Arial"/>
-          <w:i/>
+        </w:rPr>
+        <w:t>when the release candidate is deployed</w:t>
+      </w:r>
+      <w:r>
+        <w:rPr>
+          <w:rFonts w:ascii="Arial" w:hAnsi="Arial"/>
         </w:rPr>
         <w:t>.</w:t>
+      </w:r>
+    </w:p>
+    <w:p>
+      <w:pPr>
+        <w:numPr>
+          <w:ilvl w:val="4"/>
+          <w:numId w:val="3"/>
+        </w:numPr>
+        <w:jc w:val="left"/>
+        <w:rPr>
+          <w:rFonts w:ascii="Arial" w:hAnsi="Arial" w:cs="Arial"/>
+        </w:rPr>
+      </w:pPr>
+      <w:r>
+        <w:rPr>
+          <w:rFonts w:ascii="Arial" w:hAnsi="Arial"/>
+        </w:rPr>
+        <w:t>28</w:t>
+      </w:r>
+      <w:r>
+        <w:rPr>
+          <w:rFonts w:ascii="Arial" w:hAnsi="Arial"/>
+          <w:vertAlign w:val="superscript"/>
+        </w:rPr>
+        <w:t>th</w:t>
+      </w:r>
+      <w:r>
+        <w:rPr>
+          <w:rFonts w:ascii="Arial" w:hAnsi="Arial"/>
+        </w:rPr>
+        <w:t xml:space="preserve"> on the Queue, with 5 active ahead</w:t>
       </w:r>
     </w:p>
     <w:p>
@@ -3065,36 +3049,184 @@
         <w:rPr>
           <w:rFonts w:ascii="Arial" w:hAnsi="Arial" w:cs="Arial"/>
         </w:rPr>
-        <w:t xml:space="preserve"> will focus on </w:t>
-      </w:r>
-      <w:r>
-        <w:rPr>
-          <w:rFonts w:ascii="Arial" w:hAnsi="Arial" w:cs="Arial"/>
-        </w:rPr>
-        <w:t xml:space="preserve">TBD.  </w:t>
-      </w:r>
-      <w:r>
+        <w:t xml:space="preserve"> will focus on</w:t>
+      </w:r>
+      <w:r>
+        <w:rPr>
+          <w:rFonts w:ascii="Arial" w:hAnsi="Arial" w:cs="Arial"/>
+        </w:rPr>
+        <w:t xml:space="preserve"> the following:</w:t>
+      </w:r>
+    </w:p>
+    <w:p>
+      <w:pPr>
+        <w:numPr>
+          <w:ilvl w:val="3"/>
+          <w:numId w:val="3"/>
+        </w:numPr>
+        <w:jc w:val="left"/>
         <w:rPr>
           <w:rFonts w:ascii="Arial" w:hAnsi="Arial" w:cs="Arial"/>
           <w:i/>
         </w:rPr>
-        <w:t xml:space="preserve">(I’ll update the notes after the </w:t>
-      </w:r>
-      <w:proofErr w:type="gramStart"/>
-      <w:r>
+      </w:pPr>
+      <w:r>
+        <w:rPr>
+          <w:rFonts w:ascii="Arial" w:hAnsi="Arial" w:cs="Arial"/>
+        </w:rPr>
+        <w:t>Confirm that installer will upgrade DB appropriately (affects 2.5.1)</w:t>
+      </w:r>
+    </w:p>
+    <w:p>
+      <w:pPr>
+        <w:numPr>
+          <w:ilvl w:val="3"/>
+          <w:numId w:val="3"/>
+        </w:numPr>
+        <w:jc w:val="left"/>
         <w:rPr>
           <w:rFonts w:ascii="Arial" w:hAnsi="Arial" w:cs="Arial"/>
           <w:i/>
         </w:rPr>
-        <w:t>iteration planning</w:t>
-      </w:r>
-      <w:proofErr w:type="gramEnd"/>
-      <w:r>
+      </w:pPr>
+      <w:r>
+        <w:rPr>
+          <w:rFonts w:ascii="Arial" w:hAnsi="Arial" w:cs="Arial"/>
+        </w:rPr>
+        <w:t>Investigate/plan CSM/UPT upgrade</w:t>
+      </w:r>
+    </w:p>
+    <w:p>
+      <w:pPr>
+        <w:numPr>
+          <w:ilvl w:val="3"/>
+          <w:numId w:val="3"/>
+        </w:numPr>
+        <w:jc w:val="left"/>
         <w:rPr>
           <w:rFonts w:ascii="Arial" w:hAnsi="Arial" w:cs="Arial"/>
           <w:i/>
         </w:rPr>
-        <w:t xml:space="preserve"> meeting.)</w:t>
+      </w:pPr>
+      <w:r>
+        <w:rPr>
+          <w:rFonts w:ascii="Arial" w:hAnsi="Arial" w:cs="Arial"/>
+        </w:rPr>
+        <w:t>Investigate/plan move from DB to file system</w:t>
+      </w:r>
+    </w:p>
+    <w:p>
+      <w:pPr>
+        <w:numPr>
+          <w:ilvl w:val="2"/>
+          <w:numId w:val="3"/>
+        </w:numPr>
+        <w:jc w:val="left"/>
+        <w:rPr>
+          <w:rFonts w:ascii="Arial" w:hAnsi="Arial" w:cs="Arial"/>
+          <w:i/>
+        </w:rPr>
+      </w:pPr>
+      <w:r>
+        <w:rPr>
+          <w:rFonts w:ascii="Arial" w:hAnsi="Arial" w:cs="Arial"/>
+        </w:rPr>
+        <w:t>2.5.3 Release</w:t>
+      </w:r>
+    </w:p>
+    <w:p>
+      <w:pPr>
+        <w:numPr>
+          <w:ilvl w:val="3"/>
+          <w:numId w:val="3"/>
+        </w:numPr>
+        <w:jc w:val="left"/>
+        <w:rPr>
+          <w:rFonts w:ascii="Arial" w:hAnsi="Arial" w:cs="Arial"/>
+          <w:i/>
+        </w:rPr>
+      </w:pPr>
+      <w:r>
+        <w:rPr>
+          <w:rFonts w:ascii="Arial" w:hAnsi="Arial" w:cs="Arial"/>
+        </w:rPr>
+        <w:t>Focus on C&amp;A review</w:t>
+      </w:r>
+    </w:p>
+    <w:p>
+      <w:pPr>
+        <w:numPr>
+          <w:ilvl w:val="4"/>
+          <w:numId w:val="3"/>
+        </w:numPr>
+        <w:jc w:val="left"/>
+        <w:rPr>
+          <w:rFonts w:ascii="Arial" w:hAnsi="Arial" w:cs="Arial"/>
+          <w:i/>
+        </w:rPr>
+      </w:pPr>
+      <w:r>
+        <w:rPr>
+          <w:rFonts w:ascii="Arial" w:hAnsi="Arial" w:cs="Arial"/>
+        </w:rPr>
+        <w:t>Need to find the prior documentation (Maki was PM at the time)</w:t>
+      </w:r>
+    </w:p>
+    <w:p>
+      <w:pPr>
+        <w:numPr>
+          <w:ilvl w:val="5"/>
+          <w:numId w:val="3"/>
+        </w:numPr>
+        <w:jc w:val="left"/>
+        <w:rPr>
+          <w:rFonts w:ascii="Arial" w:hAnsi="Arial" w:cs="Arial"/>
+          <w:i/>
+        </w:rPr>
+      </w:pPr>
+      <w:r>
+        <w:rPr>
+          <w:rFonts w:ascii="Arial" w:hAnsi="Arial" w:cs="Arial"/>
+        </w:rPr>
+        <w:t>Shine expects them to be in Subversion</w:t>
+      </w:r>
+    </w:p>
+    <w:p>
+      <w:pPr>
+        <w:numPr>
+          <w:ilvl w:val="4"/>
+          <w:numId w:val="3"/>
+        </w:numPr>
+        <w:jc w:val="left"/>
+        <w:rPr>
+          <w:rFonts w:ascii="Arial" w:hAnsi="Arial" w:cs="Arial"/>
+          <w:i/>
+        </w:rPr>
+      </w:pPr>
+      <w:r>
+        <w:rPr>
+          <w:rFonts w:ascii="Arial" w:hAnsi="Arial" w:cs="Arial"/>
+        </w:rPr>
+        <w:t>Also need to confirm the tracker items (FISMA POAM items)</w:t>
+      </w:r>
+    </w:p>
+    <w:p>
+      <w:pPr>
+        <w:numPr>
+          <w:ilvl w:val="5"/>
+          <w:numId w:val="3"/>
+        </w:numPr>
+        <w:jc w:val="left"/>
+        <w:rPr>
+          <w:rFonts w:ascii="Arial" w:hAnsi="Arial" w:cs="Arial"/>
+          <w:i/>
+        </w:rPr>
+      </w:pPr>
+      <w:r>
+        <w:rPr>
+          <w:rFonts w:ascii="Arial" w:hAnsi="Arial" w:cs="Arial"/>
+        </w:rPr>
+        <w:t>Map documentation to the items to get more specificity around the requirements</w:t>
       </w:r>
     </w:p>
     <w:p>
@@ -3108,21 +3240,11 @@
           <w:rFonts w:ascii="Arial" w:hAnsi="Arial" w:cs="Arial"/>
         </w:rPr>
       </w:pPr>
-      <w:proofErr w:type="spellStart"/>
-      <w:proofErr w:type="gramStart"/>
-      <w:r>
-        <w:rPr>
-          <w:rFonts w:ascii="Arial" w:hAnsi="Arial" w:cs="Arial"/>
-        </w:rPr>
-        <w:t>caIntegrator</w:t>
-      </w:r>
-      <w:proofErr w:type="spellEnd"/>
-      <w:proofErr w:type="gramEnd"/>
-      <w:r>
-        <w:rPr>
-          <w:rFonts w:ascii="Arial" w:hAnsi="Arial" w:cs="Arial"/>
-        </w:rPr>
-        <w:t>:</w:t>
+      <w:r>
+        <w:rPr>
+          <w:rFonts w:ascii="Arial" w:hAnsi="Arial" w:cs="Arial"/>
+        </w:rPr>
+        <w:t>caIntegrator:</w:t>
       </w:r>
     </w:p>
     <w:p>
@@ -3284,6 +3406,7 @@
         <w:rPr>
           <w:rFonts w:ascii="Arial" w:hAnsi="Arial" w:cs="Arial"/>
         </w:rPr>
+        <w:lastRenderedPageBreak/>
         <w:t xml:space="preserve">Remaining: </w:t>
       </w:r>
       <w:r>
@@ -3338,10 +3461,20 @@
         <w:rPr>
           <w:rFonts w:ascii="Arial" w:hAnsi="Arial" w:cs="Arial"/>
         </w:rPr>
-        <w:t>Mike, Abe, and Marina met today to vet the issues and scope the list down to those that are testable.</w:t>
-      </w:r>
-      <w:bookmarkStart w:id="2" w:name="_GoBack"/>
-      <w:bookmarkEnd w:id="2"/>
+        <w:t>Mike, Abe, and Marina met today to vet the issues and scope the list down to those that are testable</w:t>
+      </w:r>
+      <w:r>
+        <w:rPr>
+          <w:rFonts w:ascii="Arial" w:hAnsi="Arial" w:cs="Arial"/>
+        </w:rPr>
+        <w:t xml:space="preserve"> and belong in the Release Notes</w:t>
+      </w:r>
+      <w:r>
+        <w:rPr>
+          <w:rFonts w:ascii="Arial" w:hAnsi="Arial" w:cs="Arial"/>
+        </w:rPr>
+        <w:t>.</w:t>
+      </w:r>
     </w:p>
     <w:p>
       <w:pPr>
@@ -3378,6 +3511,12 @@
         </w:rPr>
         <w:t>15 issues identified</w:t>
       </w:r>
+      <w:r>
+        <w:rPr>
+          <w:rFonts w:ascii="Arial" w:hAnsi="Arial" w:cs="Arial"/>
+        </w:rPr>
+        <w:t xml:space="preserve"> to date</w:t>
+      </w:r>
     </w:p>
     <w:p>
       <w:pPr>
@@ -3395,6 +3534,12 @@
           <w:rFonts w:ascii="Arial" w:hAnsi="Arial" w:cs="Arial"/>
         </w:rPr>
         <w:t>7 confirmed resolved</w:t>
+      </w:r>
+      <w:r>
+        <w:rPr>
+          <w:rFonts w:ascii="Arial" w:hAnsi="Arial" w:cs="Arial"/>
+        </w:rPr>
+        <w:t xml:space="preserve"> so far</w:t>
       </w:r>
     </w:p>
     <w:p>
@@ -3499,7 +3644,7 @@
             <w:rStyle w:val="Hyperlink"/>
             <w:rFonts w:ascii="Arial" w:hAnsi="Arial" w:cs="Arial"/>
           </w:rPr>
-          <w:t>iteration that ended yesterday</w:t>
+          <w:t>iteration that ends today</w:t>
         </w:r>
       </w:hyperlink>
       <w:r>
@@ -3512,21 +3657,7 @@
         <w:rPr>
           <w:rFonts w:ascii="Arial" w:hAnsi="Arial" w:cs="Arial"/>
         </w:rPr>
-        <w:t xml:space="preserve">focused on fixing any new defects from QA, removing </w:t>
-      </w:r>
-      <w:proofErr w:type="spellStart"/>
-      <w:r>
-        <w:rPr>
-          <w:rFonts w:ascii="Arial" w:hAnsi="Arial" w:cs="Arial"/>
-        </w:rPr>
-        <w:t>caBIG</w:t>
-      </w:r>
-      <w:proofErr w:type="spellEnd"/>
-      <w:r>
-        <w:rPr>
-          <w:rFonts w:ascii="Arial" w:hAnsi="Arial" w:cs="Arial"/>
-        </w:rPr>
-        <w:t xml:space="preserve"> verb</w:t>
+        <w:t>focused on fixing any new defects from QA, removing caBIG verb</w:t>
       </w:r>
       <w:r>
         <w:rPr>
@@ -3550,7 +3681,6 @@
         <w:rPr>
           <w:rFonts w:ascii="Arial" w:hAnsi="Arial" w:cs="Arial"/>
         </w:rPr>
-        <w:lastRenderedPageBreak/>
         <w:t xml:space="preserve">A new release candidate will be </w:t>
       </w:r>
       <w:r>
@@ -3581,21 +3711,7 @@
         <w:rPr>
           <w:rFonts w:ascii="Arial" w:hAnsi="Arial" w:cs="Arial"/>
         </w:rPr>
-        <w:t xml:space="preserve"> second </w:t>
-      </w:r>
-      <w:proofErr w:type="spellStart"/>
-      <w:r>
-        <w:rPr>
-          <w:rFonts w:ascii="Arial" w:hAnsi="Arial" w:cs="Arial"/>
-        </w:rPr>
-        <w:t>appscan</w:t>
-      </w:r>
-      <w:proofErr w:type="spellEnd"/>
-      <w:r>
-        <w:rPr>
-          <w:rFonts w:ascii="Arial" w:hAnsi="Arial" w:cs="Arial"/>
-        </w:rPr>
-        <w:t xml:space="preserve"> will be requested after Marina </w:t>
+        <w:t xml:space="preserve"> second appscan will be requested after Marina </w:t>
       </w:r>
       <w:r>
         <w:rPr>
@@ -3628,53 +3744,27 @@
         </w:rPr>
         <w:t xml:space="preserve">The </w:t>
       </w:r>
-      <w:r>
-        <w:rPr>
-          <w:rFonts w:ascii="Arial" w:hAnsi="Arial" w:cs="Arial"/>
-        </w:rPr>
-        <w:t>iteration that begins today</w:t>
-      </w:r>
-      <w:r>
-        <w:rPr>
-          <w:rFonts w:ascii="Arial" w:hAnsi="Arial" w:cs="Arial"/>
-        </w:rPr>
-        <w:t xml:space="preserve"> will focus on TBD.  </w:t>
-      </w:r>
-      <w:r>
-        <w:rPr>
-          <w:rFonts w:ascii="Arial" w:hAnsi="Arial" w:cs="Arial"/>
-          <w:i/>
-        </w:rPr>
-        <w:t xml:space="preserve">(I’ll update the notes after the </w:t>
-      </w:r>
-      <w:proofErr w:type="gramStart"/>
-      <w:r>
-        <w:rPr>
-          <w:rFonts w:ascii="Arial" w:hAnsi="Arial" w:cs="Arial"/>
-          <w:i/>
-        </w:rPr>
-        <w:t>iteration planning</w:t>
-      </w:r>
-      <w:proofErr w:type="gramEnd"/>
-      <w:r>
-        <w:rPr>
-          <w:rFonts w:ascii="Arial" w:hAnsi="Arial" w:cs="Arial"/>
-          <w:i/>
-        </w:rPr>
-        <w:t xml:space="preserve"> meeting.)</w:t>
-      </w:r>
-    </w:p>
-    <w:p>
-      <w:pPr>
-        <w:numPr>
-          <w:ilvl w:val="2"/>
-          <w:numId w:val="3"/>
-        </w:numPr>
-        <w:jc w:val="left"/>
-        <w:rPr>
-          <w:rFonts w:ascii="Arial" w:hAnsi="Arial" w:cs="Arial"/>
-        </w:rPr>
-      </w:pPr>
+      <w:hyperlink r:id="rId18" w:history="1">
+        <w:r>
+          <w:rPr>
+            <w:rStyle w:val="Hyperlink"/>
+            <w:rFonts w:ascii="Arial" w:hAnsi="Arial" w:cs="Arial"/>
+          </w:rPr>
+          <w:t>iteration that begins today</w:t>
+        </w:r>
+      </w:hyperlink>
+      <w:r>
+        <w:rPr>
+          <w:rFonts w:ascii="Arial" w:hAnsi="Arial" w:cs="Arial"/>
+        </w:rPr>
+        <w:t xml:space="preserve"> will focus on </w:t>
+      </w:r>
+      <w:r>
+        <w:rPr>
+          <w:rFonts w:ascii="Arial" w:hAnsi="Arial" w:cs="Arial"/>
+        </w:rPr>
+        <w:t>performance improvements and testing under load.</w:t>
+      </w:r>
     </w:p>
     <w:p>
       <w:pPr>
@@ -3724,6 +3814,12 @@
         </w:rPr>
         <w:t>Update from Systems team:</w:t>
       </w:r>
+      <w:r>
+        <w:rPr>
+          <w:rFonts w:ascii="Arial" w:hAnsi="Arial"/>
+        </w:rPr>
+        <w:t xml:space="preserve"> None.</w:t>
+      </w:r>
     </w:p>
     <w:p>
       <w:pPr>
@@ -3772,7 +3868,7 @@
         </w:rPr>
         <w:t xml:space="preserve">and Mike reviewed the TRANSCEND-related comments and suggestions captured in </w:t>
       </w:r>
-      <w:hyperlink r:id="rId18" w:history="1">
+      <w:hyperlink r:id="rId19" w:history="1">
         <w:r>
           <w:rPr>
             <w:rStyle w:val="Hyperlink"/>
@@ -3829,19 +3925,11 @@
           <w:rFonts w:ascii="Arial" w:hAnsi="Arial" w:cs="Arial"/>
         </w:rPr>
       </w:pPr>
-      <w:proofErr w:type="gramStart"/>
-      <w:r>
-        <w:rPr>
-          <w:rFonts w:ascii="Arial" w:hAnsi="Arial" w:cs="Arial"/>
-        </w:rPr>
-        <w:t>caArrayDemo</w:t>
-      </w:r>
-      <w:proofErr w:type="gramEnd"/>
-      <w:r>
-        <w:rPr>
-          <w:rFonts w:ascii="Arial" w:hAnsi="Arial" w:cs="Arial"/>
-        </w:rPr>
-        <w:t xml:space="preserve">-001 </w:t>
+      <w:r>
+        <w:rPr>
+          <w:rFonts w:ascii="Arial" w:hAnsi="Arial" w:cs="Arial"/>
+        </w:rPr>
+        <w:t xml:space="preserve">caArrayDemo-001 </w:t>
       </w:r>
       <w:r>
         <w:rPr>
@@ -3866,17 +3954,8 @@
           <w:rStyle w:val="Hyperlink"/>
           <w:rFonts w:ascii="Arial" w:hAnsi="Arial" w:cs="Arial"/>
         </w:rPr>
-        <w:t xml:space="preserve">How to load MAGE-TAB data into </w:t>
-      </w:r>
-      <w:proofErr w:type="spellStart"/>
-      <w:r>
-        <w:rPr>
-          <w:rStyle w:val="Hyperlink"/>
-          <w:rFonts w:ascii="Arial" w:hAnsi="Arial" w:cs="Arial"/>
-        </w:rPr>
-        <w:t>caArray</w:t>
-      </w:r>
-      <w:proofErr w:type="spellEnd"/>
+        <w:t>How to load MAGE-TAB data into caArray</w:t>
+      </w:r>
       <w:r>
         <w:rPr>
           <w:rFonts w:ascii="Arial" w:hAnsi="Arial" w:cs="Arial"/>
@@ -3894,21 +3973,7 @@
           <w:rFonts w:ascii="Arial" w:hAnsi="Arial" w:cs="Arial"/>
         </w:rPr>
         <w:br/>
-        <w:t xml:space="preserve">This video provides a step-by-step guide to load a microarray expression dataset in the MAGE-TAB format into </w:t>
-      </w:r>
-      <w:proofErr w:type="spellStart"/>
-      <w:r>
-        <w:rPr>
-          <w:rFonts w:ascii="Arial" w:hAnsi="Arial" w:cs="Arial"/>
-        </w:rPr>
-        <w:t>caArray</w:t>
-      </w:r>
-      <w:proofErr w:type="spellEnd"/>
-      <w:r>
-        <w:rPr>
-          <w:rFonts w:ascii="Arial" w:hAnsi="Arial" w:cs="Arial"/>
-        </w:rPr>
-        <w:t xml:space="preserve">. It describes pre-requisite information before the upload, explains each step of the process, and showcases the end result of the data load. </w:t>
+        <w:t xml:space="preserve">This video provides a step-by-step guide to load a microarray expression dataset in the MAGE-TAB format into caArray. It describes pre-requisite information before the upload, explains each step of the process, and showcases the end result of the data load. </w:t>
       </w:r>
     </w:p>
     <w:p>
@@ -3922,19 +3987,11 @@
           <w:rFonts w:ascii="Arial" w:hAnsi="Arial" w:cs="Arial"/>
         </w:rPr>
       </w:pPr>
-      <w:proofErr w:type="gramStart"/>
-      <w:r>
-        <w:rPr>
-          <w:rFonts w:ascii="Arial" w:hAnsi="Arial" w:cs="Arial"/>
-        </w:rPr>
-        <w:t>caArrayDemo</w:t>
-      </w:r>
-      <w:proofErr w:type="gramEnd"/>
-      <w:r>
-        <w:rPr>
-          <w:rFonts w:ascii="Arial" w:hAnsi="Arial" w:cs="Arial"/>
-        </w:rPr>
-        <w:t xml:space="preserve">-002 </w:t>
+      <w:r>
+        <w:rPr>
+          <w:rFonts w:ascii="Arial" w:hAnsi="Arial" w:cs="Arial"/>
+        </w:rPr>
+        <w:t xml:space="preserve">caArrayDemo-002 </w:t>
       </w:r>
       <w:r>
         <w:rPr>
@@ -3959,23 +4016,7 @@
           <w:rStyle w:val="Hyperlink"/>
           <w:rFonts w:ascii="Arial" w:hAnsi="Arial" w:cs="Arial"/>
         </w:rPr>
-        <w:t xml:space="preserve">How to Use </w:t>
-      </w:r>
-      <w:proofErr w:type="spellStart"/>
-      <w:r>
-        <w:rPr>
-          <w:rStyle w:val="Hyperlink"/>
-          <w:rFonts w:ascii="Arial" w:hAnsi="Arial" w:cs="Arial"/>
-        </w:rPr>
-        <w:t>caArray</w:t>
-      </w:r>
-      <w:proofErr w:type="spellEnd"/>
-      <w:r>
-        <w:rPr>
-          <w:rStyle w:val="Hyperlink"/>
-          <w:rFonts w:ascii="Arial" w:hAnsi="Arial" w:cs="Arial"/>
-        </w:rPr>
-        <w:t xml:space="preserve"> to Share Pre-Publishing Data</w:t>
+        <w:t>How to Use caArray to Share Pre-Publishing Data</w:t>
       </w:r>
       <w:r>
         <w:rPr>
@@ -3994,35 +4035,7 @@
           <w:rFonts w:ascii="Arial" w:hAnsi="Arial" w:cs="Arial"/>
         </w:rPr>
         <w:br/>
-        <w:t xml:space="preserve">This presentation provides a step-by-step guide to grant read/revoke access for an unpublished experiment to other </w:t>
-      </w:r>
-      <w:proofErr w:type="spellStart"/>
-      <w:r>
-        <w:rPr>
-          <w:rFonts w:ascii="Arial" w:hAnsi="Arial" w:cs="Arial"/>
-        </w:rPr>
-        <w:t>caArray</w:t>
-      </w:r>
-      <w:proofErr w:type="spellEnd"/>
-      <w:r>
-        <w:rPr>
-          <w:rFonts w:ascii="Arial" w:hAnsi="Arial" w:cs="Arial"/>
-        </w:rPr>
-        <w:t xml:space="preserve"> users. It is useful for those who are seeking to publish their works and need to meet the increasing demand for making their pre-publishing microarray data available to reviewers in a MIAME compliant format. 2009/12/14: Starting in </w:t>
-      </w:r>
-      <w:proofErr w:type="spellStart"/>
-      <w:r>
-        <w:rPr>
-          <w:rFonts w:ascii="Arial" w:hAnsi="Arial" w:cs="Arial"/>
-        </w:rPr>
-        <w:t>caArray</w:t>
-      </w:r>
-      <w:proofErr w:type="spellEnd"/>
-      <w:r>
-        <w:rPr>
-          <w:rFonts w:ascii="Arial" w:hAnsi="Arial" w:cs="Arial"/>
-        </w:rPr>
-        <w:t xml:space="preserve"> 2.3, public visibility is managed under </w:t>
+        <w:t xml:space="preserve">This presentation provides a step-by-step guide to grant read/revoke access for an unpublished experiment to other caArray users. It is useful for those who are seeking to publish their works and need to meet the increasing demand for making their pre-publishing microarray data available to reviewers in a MIAME compliant format. 2009/12/14: Starting in caArray 2.3, public visibility is managed under </w:t>
       </w:r>
       <w:r>
         <w:rPr>
@@ -4049,33 +4062,11 @@
           <w:rFonts w:ascii="Arial" w:hAnsi="Arial" w:cs="Arial"/>
         </w:rPr>
       </w:pPr>
-      <w:proofErr w:type="gramStart"/>
-      <w:r>
-        <w:rPr>
-          <w:rFonts w:ascii="Arial" w:hAnsi="Arial" w:cs="Arial"/>
-        </w:rPr>
-        <w:t>caArrayDemo</w:t>
-      </w:r>
-      <w:proofErr w:type="gramEnd"/>
-      <w:r>
-        <w:rPr>
-          <w:rFonts w:ascii="Arial" w:hAnsi="Arial" w:cs="Arial"/>
-        </w:rPr>
-        <w:t xml:space="preserve">-004 Using </w:t>
-      </w:r>
-      <w:proofErr w:type="spellStart"/>
-      <w:r>
-        <w:rPr>
-          <w:rFonts w:ascii="Arial" w:hAnsi="Arial" w:cs="Arial"/>
-        </w:rPr>
-        <w:t>caArray</w:t>
-      </w:r>
-      <w:proofErr w:type="spellEnd"/>
-      <w:r>
-        <w:rPr>
-          <w:rFonts w:ascii="Arial" w:hAnsi="Arial" w:cs="Arial"/>
-        </w:rPr>
-        <w:t xml:space="preserve">: </w:t>
+      <w:r>
+        <w:rPr>
+          <w:rFonts w:ascii="Arial" w:hAnsi="Arial" w:cs="Arial"/>
+        </w:rPr>
+        <w:t xml:space="preserve">caArrayDemo-004 Using caArray: </w:t>
       </w:r>
       <w:r>
         <w:rPr>
@@ -4119,21 +4110,80 @@
           <w:rFonts w:ascii="Arial" w:hAnsi="Arial" w:cs="Arial"/>
         </w:rPr>
         <w:br/>
-        <w:t xml:space="preserve">This presentation provides a step-by-step guide to uploading an array design file into </w:t>
-      </w:r>
-      <w:proofErr w:type="spellStart"/>
-      <w:r>
-        <w:rPr>
-          <w:rFonts w:ascii="Arial" w:hAnsi="Arial" w:cs="Arial"/>
-        </w:rPr>
-        <w:t>caArray</w:t>
-      </w:r>
-      <w:proofErr w:type="spellEnd"/>
-      <w:r>
-        <w:rPr>
-          <w:rFonts w:ascii="Arial" w:hAnsi="Arial" w:cs="Arial"/>
-        </w:rPr>
-        <w:t>.</w:t>
+        <w:t>This presentation provides a step-by-step guide to uploading an array design file into caArray.</w:t>
+      </w:r>
+    </w:p>
+    <w:p>
+      <w:pPr>
+        <w:numPr>
+          <w:ilvl w:val="2"/>
+          <w:numId w:val="3"/>
+        </w:numPr>
+        <w:jc w:val="left"/>
+        <w:rPr>
+          <w:rFonts w:ascii="Arial" w:hAnsi="Arial" w:cs="Arial"/>
+        </w:rPr>
+      </w:pPr>
+      <w:r>
+        <w:rPr>
+          <w:rFonts w:ascii="Arial" w:hAnsi="Arial" w:cs="Arial"/>
+        </w:rPr>
+        <w:lastRenderedPageBreak/>
+        <w:t>Juli noted that these were created pre-2.5.0, so they may be close to obsolete.  There have been a lot of changes since then.</w:t>
+      </w:r>
+    </w:p>
+    <w:p>
+      <w:pPr>
+        <w:numPr>
+          <w:ilvl w:val="2"/>
+          <w:numId w:val="3"/>
+        </w:numPr>
+        <w:jc w:val="left"/>
+        <w:rPr>
+          <w:rFonts w:ascii="Arial" w:hAnsi="Arial" w:cs="Arial"/>
+        </w:rPr>
+      </w:pPr>
+      <w:r>
+        <w:rPr>
+          <w:rFonts w:ascii="Arial" w:hAnsi="Arial" w:cs="Arial"/>
+        </w:rPr>
+        <w:t>Use of caArray for submitting data has gone done significantly, so we need to scope the data submitters guide appropriately.</w:t>
+      </w:r>
+    </w:p>
+    <w:p>
+      <w:pPr>
+        <w:numPr>
+          <w:ilvl w:val="3"/>
+          <w:numId w:val="3"/>
+        </w:numPr>
+        <w:jc w:val="left"/>
+        <w:rPr>
+          <w:rFonts w:ascii="Arial" w:hAnsi="Arial" w:cs="Arial"/>
+        </w:rPr>
+      </w:pPr>
+      <w:r>
+        <w:rPr>
+          <w:rFonts w:ascii="Arial" w:hAnsi="Arial" w:cs="Arial"/>
+        </w:rPr>
+        <w:t>Focus specifically on TRANSCEND needs.</w:t>
+      </w:r>
+    </w:p>
+    <w:p>
+      <w:pPr>
+        <w:numPr>
+          <w:ilvl w:val="3"/>
+          <w:numId w:val="3"/>
+        </w:numPr>
+        <w:jc w:val="left"/>
+        <w:rPr>
+          <w:rFonts w:ascii="Arial" w:hAnsi="Arial" w:cs="Arial"/>
+        </w:rPr>
+      </w:pPr>
+      <w:r>
+        <w:rPr>
+          <w:rFonts w:ascii="Arial" w:hAnsi="Arial" w:cs="Arial"/>
+        </w:rPr>
+        <w:t>Mike will provide an LOE before starting on any new documentation.</w:t>
       </w:r>
     </w:p>
     <w:p>
@@ -4152,6 +4202,12 @@
           <w:rFonts w:ascii="Arial" w:hAnsi="Arial"/>
         </w:rPr>
         <w:t>Update from App Support:</w:t>
+      </w:r>
+      <w:r>
+        <w:rPr>
+          <w:rFonts w:ascii="Arial" w:hAnsi="Arial"/>
+        </w:rPr>
+        <w:t xml:space="preserve"> None.</w:t>
       </w:r>
     </w:p>
     <w:p>
@@ -4223,7 +4279,31 @@
           <w:sz w:val="24"/>
           <w:szCs w:val="24"/>
         </w:rPr>
-        <w:t>:00pm</w:t>
+        <w:t>:00</w:t>
+      </w:r>
+      <w:r>
+        <w:rPr>
+          <w:rFonts w:eastAsia="Times New Roman"/>
+          <w:b w:val="0"/>
+          <w:bCs w:val="0"/>
+          <w:caps w:val="0"/>
+          <w:kern w:val="0"/>
+          <w:sz w:val="24"/>
+          <w:szCs w:val="24"/>
+        </w:rPr>
+        <w:t xml:space="preserve"> </w:t>
+      </w:r>
+      <w:r>
+        <w:rPr>
+          <w:rFonts w:eastAsia="Times New Roman"/>
+          <w:b w:val="0"/>
+          <w:bCs w:val="0"/>
+          <w:caps w:val="0"/>
+          <w:kern w:val="0"/>
+          <w:sz w:val="24"/>
+          <w:szCs w:val="24"/>
+        </w:rPr>
+        <w:t>pm</w:t>
       </w:r>
     </w:p>
     <w:p>
@@ -4240,6 +4320,12 @@
         </w:rPr>
         <w:t xml:space="preserve">Meeting Actual End: </w:t>
       </w:r>
+      <w:r>
+        <w:rPr>
+          <w:rFonts w:ascii="Arial" w:hAnsi="Arial" w:cs="Arial"/>
+        </w:rPr>
+        <w:t>3:27 pm</w:t>
+      </w:r>
     </w:p>
     <w:p>
       <w:pPr>
@@ -4276,7 +4362,7 @@
         </w:rPr>
         <w:t xml:space="preserve">The latest state of all action items is always available here: </w:t>
       </w:r>
-      <w:hyperlink r:id="rId19" w:history="1">
+      <w:hyperlink r:id="rId20" w:history="1">
         <w:r>
           <w:rPr>
             <w:rStyle w:val="Hyperlink"/>
@@ -4350,7 +4436,6 @@
                 <w:sz w:val="20"/>
                 <w:szCs w:val="20"/>
               </w:rPr>
-              <w:lastRenderedPageBreak/>
               <w:t>Action</w:t>
             </w:r>
           </w:p>
@@ -4483,55 +4568,7 @@
                 <w:rFonts w:ascii="Arial" w:hAnsi="Arial" w:cs="Arial"/>
                 <w:color w:val="000000"/>
               </w:rPr>
-              <w:t xml:space="preserve">Request </w:t>
-            </w:r>
-            <w:proofErr w:type="spellStart"/>
-            <w:r>
-              <w:rPr>
-                <w:rFonts w:ascii="Arial" w:hAnsi="Arial" w:cs="Arial"/>
-                <w:color w:val="000000"/>
-              </w:rPr>
-              <w:t>gitHub</w:t>
-            </w:r>
-            <w:proofErr w:type="spellEnd"/>
-            <w:r>
-              <w:rPr>
-                <w:rFonts w:ascii="Arial" w:hAnsi="Arial" w:cs="Arial"/>
-                <w:color w:val="000000"/>
-              </w:rPr>
-              <w:t xml:space="preserve"> integration with </w:t>
-            </w:r>
-            <w:proofErr w:type="spellStart"/>
-            <w:r>
-              <w:rPr>
-                <w:rFonts w:ascii="Arial" w:hAnsi="Arial" w:cs="Arial"/>
-                <w:color w:val="000000"/>
-              </w:rPr>
-              <w:t>AntHill</w:t>
-            </w:r>
-            <w:proofErr w:type="spellEnd"/>
-            <w:r>
-              <w:rPr>
-                <w:rFonts w:ascii="Arial" w:hAnsi="Arial" w:cs="Arial"/>
-                <w:color w:val="000000"/>
-              </w:rPr>
-              <w:t xml:space="preserve"> Pro on </w:t>
-            </w:r>
-            <w:proofErr w:type="spellStart"/>
-            <w:r>
-              <w:rPr>
-                <w:rFonts w:ascii="Arial" w:hAnsi="Arial" w:cs="Arial"/>
-                <w:color w:val="000000"/>
-              </w:rPr>
-              <w:t>caIntegrator</w:t>
-            </w:r>
-            <w:proofErr w:type="spellEnd"/>
-            <w:r>
-              <w:rPr>
-                <w:rFonts w:ascii="Arial" w:hAnsi="Arial" w:cs="Arial"/>
-                <w:color w:val="000000"/>
-              </w:rPr>
-              <w:t xml:space="preserve"> PRODUCTION tier.</w:t>
+              <w:t>Request gitHub integration with AntHill Pro on caIntegrator PRODUCTION tier.</w:t>
             </w:r>
           </w:p>
         </w:tc>
@@ -4620,49 +4657,13 @@
               <w:rPr>
                 <w:rFonts w:ascii="Arial" w:hAnsi="Arial" w:cs="Arial"/>
               </w:rPr>
-              <w:t xml:space="preserve">81. Confirm that all </w:t>
-            </w:r>
-            <w:proofErr w:type="spellStart"/>
-            <w:r>
-              <w:rPr>
-                <w:rFonts w:ascii="Arial" w:hAnsi="Arial" w:cs="Arial"/>
-              </w:rPr>
-              <w:t>caArray</w:t>
-            </w:r>
-            <w:proofErr w:type="spellEnd"/>
-            <w:r>
-              <w:rPr>
-                <w:rFonts w:ascii="Arial" w:hAnsi="Arial" w:cs="Arial"/>
-              </w:rPr>
-              <w:t xml:space="preserve"> tiers now have </w:t>
-            </w:r>
-            <w:proofErr w:type="spellStart"/>
-            <w:r>
-              <w:rPr>
-                <w:rFonts w:ascii="Arial" w:hAnsi="Arial" w:cs="Arial"/>
-              </w:rPr>
-              <w:t>gitHub</w:t>
-            </w:r>
-            <w:proofErr w:type="spellEnd"/>
-            <w:r>
-              <w:rPr>
-                <w:rFonts w:ascii="Arial" w:hAnsi="Arial" w:cs="Arial"/>
-              </w:rPr>
-              <w:t xml:space="preserve"> integration with </w:t>
-            </w:r>
-            <w:proofErr w:type="spellStart"/>
-            <w:r>
-              <w:rPr>
-                <w:rFonts w:ascii="Arial" w:hAnsi="Arial" w:cs="Arial"/>
-              </w:rPr>
-              <w:t>AntHill</w:t>
-            </w:r>
-            <w:proofErr w:type="spellEnd"/>
-            <w:r>
-              <w:rPr>
-                <w:rFonts w:ascii="Arial" w:hAnsi="Arial" w:cs="Arial"/>
-              </w:rPr>
-              <w:t xml:space="preserve"> Pro</w:t>
+              <w:t xml:space="preserve">81. Confirm that all caArray tiers now have </w:t>
+            </w:r>
+            <w:r>
+              <w:rPr>
+                <w:rFonts w:ascii="Arial" w:hAnsi="Arial" w:cs="Arial"/>
+              </w:rPr>
+              <w:t>gitHub integration with AntHill Pro</w:t>
             </w:r>
             <w:r>
               <w:rPr>
@@ -4731,8 +4732,10 @@
               <w:rPr>
                 <w:rFonts w:ascii="Arial" w:hAnsi="Arial" w:cs="Arial"/>
               </w:rPr>
-              <w:t>In Progress</w:t>
-            </w:r>
+              <w:t>Complete</w:t>
+            </w:r>
+            <w:bookmarkStart w:id="2" w:name="_GoBack"/>
+            <w:bookmarkEnd w:id="2"/>
           </w:p>
         </w:tc>
       </w:tr>
@@ -4764,71 +4767,7 @@
                 <w:rFonts w:ascii="Arial" w:hAnsi="Arial" w:cs="Arial"/>
                 <w:color w:val="000000"/>
               </w:rPr>
-              <w:t xml:space="preserve">Hold meeting with </w:t>
-            </w:r>
-            <w:proofErr w:type="spellStart"/>
-            <w:r>
-              <w:rPr>
-                <w:rFonts w:ascii="Arial" w:hAnsi="Arial" w:cs="Arial"/>
-                <w:color w:val="000000"/>
-              </w:rPr>
-              <w:t>Juli</w:t>
-            </w:r>
-            <w:proofErr w:type="spellEnd"/>
-            <w:r>
-              <w:rPr>
-                <w:rFonts w:ascii="Arial" w:hAnsi="Arial" w:cs="Arial"/>
-                <w:color w:val="000000"/>
-              </w:rPr>
-              <w:t xml:space="preserve"> </w:t>
-            </w:r>
-            <w:proofErr w:type="spellStart"/>
-            <w:r>
-              <w:rPr>
-                <w:rFonts w:ascii="Arial" w:hAnsi="Arial" w:cs="Arial"/>
-                <w:color w:val="000000"/>
-              </w:rPr>
-              <w:t>Klemm</w:t>
-            </w:r>
-            <w:proofErr w:type="spellEnd"/>
-            <w:r>
-              <w:rPr>
-                <w:rFonts w:ascii="Arial" w:hAnsi="Arial" w:cs="Arial"/>
-                <w:color w:val="000000"/>
-              </w:rPr>
-              <w:t xml:space="preserve">, </w:t>
-            </w:r>
-            <w:proofErr w:type="spellStart"/>
-            <w:r>
-              <w:rPr>
-                <w:rFonts w:ascii="Arial" w:hAnsi="Arial" w:cs="Arial"/>
-                <w:color w:val="000000"/>
-              </w:rPr>
-              <w:t>Ulli</w:t>
-            </w:r>
-            <w:proofErr w:type="spellEnd"/>
-            <w:r>
-              <w:rPr>
-                <w:rFonts w:ascii="Arial" w:hAnsi="Arial" w:cs="Arial"/>
-                <w:color w:val="000000"/>
-              </w:rPr>
-              <w:t xml:space="preserve"> Wagner, and JJ Pan to plan the </w:t>
-            </w:r>
-            <w:proofErr w:type="spellStart"/>
-            <w:r>
-              <w:rPr>
-                <w:rFonts w:ascii="Arial" w:hAnsi="Arial" w:cs="Arial"/>
-                <w:color w:val="000000"/>
-              </w:rPr>
-              <w:t>caArray</w:t>
-            </w:r>
-            <w:proofErr w:type="spellEnd"/>
-            <w:r>
-              <w:rPr>
-                <w:rFonts w:ascii="Arial" w:hAnsi="Arial" w:cs="Arial"/>
-                <w:color w:val="000000"/>
-              </w:rPr>
-              <w:t xml:space="preserve"> 2.5.3 release.</w:t>
+              <w:t>Hold meeting with Juli Klemm, Ulli Wagner, and JJ Pan to plan the caArray 2.5.3 release.</w:t>
             </w:r>
           </w:p>
         </w:tc>
@@ -4917,21 +4856,7 @@
               <w:rPr>
                 <w:rFonts w:ascii="Arial" w:hAnsi="Arial" w:cs="Arial"/>
               </w:rPr>
-              <w:t xml:space="preserve">83. Run Section 508 scan on </w:t>
-            </w:r>
-            <w:proofErr w:type="spellStart"/>
-            <w:r>
-              <w:rPr>
-                <w:rFonts w:ascii="Arial" w:hAnsi="Arial" w:cs="Arial"/>
-              </w:rPr>
-              <w:t>caIntegrator</w:t>
-            </w:r>
-            <w:proofErr w:type="spellEnd"/>
-            <w:r>
-              <w:rPr>
-                <w:rFonts w:ascii="Arial" w:hAnsi="Arial" w:cs="Arial"/>
-              </w:rPr>
-              <w:t xml:space="preserve"> QA Tier.</w:t>
+              <w:t>83. Run Section 508 scan on caIntegrator QA Tier.</w:t>
             </w:r>
           </w:p>
         </w:tc>
@@ -5210,7 +5135,14 @@
               <w:rPr>
                 <w:rFonts w:ascii="Arial" w:hAnsi="Arial" w:cs="Arial"/>
               </w:rPr>
-              <w:t>90. Review the MAT KC videos related to data submission (links provided by Jill).</w:t>
+              <w:t xml:space="preserve">90. Review the MAT KC videos related to data submission (links provided </w:t>
+            </w:r>
+            <w:r>
+              <w:rPr>
+                <w:rFonts w:ascii="Arial" w:hAnsi="Arial" w:cs="Arial"/>
+              </w:rPr>
+              <w:lastRenderedPageBreak/>
+              <w:t>by Jill).</w:t>
             </w:r>
           </w:p>
         </w:tc>
@@ -5231,6 +5163,7 @@
               <w:rPr>
                 <w:rFonts w:ascii="Arial" w:hAnsi="Arial" w:cs="Arial"/>
               </w:rPr>
+              <w:lastRenderedPageBreak/>
               <w:t>Mike</w:t>
             </w:r>
             <w:r>
@@ -5305,44 +5238,9 @@
               <w:rPr>
                 <w:rFonts w:ascii="Arial" w:hAnsi="Arial" w:cs="Arial"/>
               </w:rPr>
-              <w:t xml:space="preserve">91. Provide Eve </w:t>
-            </w:r>
-            <w:proofErr w:type="spellStart"/>
-            <w:r>
-              <w:rPr>
-                <w:rFonts w:ascii="Arial" w:hAnsi="Arial" w:cs="Arial"/>
-              </w:rPr>
-              <w:t>Shalley</w:t>
-            </w:r>
-            <w:proofErr w:type="spellEnd"/>
-            <w:r>
-              <w:rPr>
-                <w:rFonts w:ascii="Arial" w:hAnsi="Arial" w:cs="Arial"/>
-              </w:rPr>
-              <w:t xml:space="preserve"> a summary of the changes in the next releases of </w:t>
-            </w:r>
-            <w:proofErr w:type="spellStart"/>
-            <w:r>
-              <w:rPr>
-                <w:rFonts w:ascii="Arial" w:hAnsi="Arial" w:cs="Arial"/>
-              </w:rPr>
-              <w:t>caArray</w:t>
-            </w:r>
-            <w:proofErr w:type="spellEnd"/>
-            <w:r>
-              <w:rPr>
-                <w:rFonts w:ascii="Arial" w:hAnsi="Arial" w:cs="Arial"/>
-              </w:rPr>
-              <w:t xml:space="preserve"> and </w:t>
-            </w:r>
-            <w:proofErr w:type="spellStart"/>
-            <w:r>
-              <w:rPr>
-                <w:rFonts w:ascii="Arial" w:hAnsi="Arial" w:cs="Arial"/>
-              </w:rPr>
-              <w:t>caIntegrator</w:t>
-            </w:r>
-            <w:proofErr w:type="spellEnd"/>
+              <w:lastRenderedPageBreak/>
+              <w:t>91. Provide Eve Shalley a summary of the changes in the next releases of caArray and caIntegrator</w:t>
+            </w:r>
           </w:p>
         </w:tc>
         <w:tc>
@@ -5405,6 +5303,273 @@
                 <w:rFonts w:ascii="Arial" w:hAnsi="Arial" w:cs="Arial"/>
               </w:rPr>
               <w:t>In Progress</w:t>
+            </w:r>
+          </w:p>
+        </w:tc>
+      </w:tr>
+      <w:tr>
+        <w:trPr>
+          <w:trHeight w:val="270"/>
+        </w:trPr>
+        <w:tc>
+          <w:tcPr>
+            <w:tcW w:w="3167" w:type="dxa"/>
+            <w:shd w:val="clear" w:color="auto" w:fill="auto"/>
+          </w:tcPr>
+          <w:p>
+            <w:pPr>
+              <w:ind w:left="0"/>
+              <w:jc w:val="left"/>
+              <w:rPr>
+                <w:rFonts w:ascii="Arial" w:hAnsi="Arial" w:cs="Arial"/>
+              </w:rPr>
+            </w:pPr>
+            <w:r>
+              <w:rPr>
+                <w:rFonts w:ascii="Arial" w:hAnsi="Arial" w:cs="Arial"/>
+              </w:rPr>
+              <w:t>92. Discuss the documentation update process</w:t>
+            </w:r>
+          </w:p>
+        </w:tc>
+        <w:tc>
+          <w:tcPr>
+            <w:tcW w:w="3167" w:type="dxa"/>
+            <w:shd w:val="clear" w:color="auto" w:fill="auto"/>
+          </w:tcPr>
+          <w:p>
+            <w:pPr>
+              <w:ind w:left="0"/>
+              <w:jc w:val="center"/>
+              <w:rPr>
+                <w:rFonts w:ascii="Arial" w:hAnsi="Arial" w:cs="Arial"/>
+              </w:rPr>
+            </w:pPr>
+            <w:r>
+              <w:rPr>
+                <w:rFonts w:ascii="Arial" w:hAnsi="Arial" w:cs="Arial"/>
+              </w:rPr>
+              <w:t>Mike/Jill</w:t>
+            </w:r>
+          </w:p>
+        </w:tc>
+        <w:tc>
+          <w:tcPr>
+            <w:tcW w:w="1583" w:type="dxa"/>
+            <w:shd w:val="clear" w:color="auto" w:fill="auto"/>
+          </w:tcPr>
+          <w:p>
+            <w:pPr>
+              <w:ind w:left="0"/>
+              <w:jc w:val="center"/>
+              <w:rPr>
+                <w:rFonts w:ascii="Arial" w:hAnsi="Arial" w:cs="Arial"/>
+              </w:rPr>
+            </w:pPr>
+            <w:r>
+              <w:rPr>
+                <w:rFonts w:ascii="Arial" w:hAnsi="Arial" w:cs="Arial"/>
+              </w:rPr>
+              <w:t>6/4/2013</w:t>
+            </w:r>
+          </w:p>
+        </w:tc>
+        <w:tc>
+          <w:tcPr>
+            <w:tcW w:w="1584" w:type="dxa"/>
+            <w:shd w:val="clear" w:color="auto" w:fill="auto"/>
+          </w:tcPr>
+          <w:p>
+            <w:pPr>
+              <w:ind w:left="0"/>
+              <w:jc w:val="center"/>
+              <w:rPr>
+                <w:rFonts w:ascii="Arial" w:hAnsi="Arial" w:cs="Arial"/>
+              </w:rPr>
+            </w:pPr>
+            <w:r>
+              <w:rPr>
+                <w:rFonts w:ascii="Arial" w:hAnsi="Arial" w:cs="Arial"/>
+              </w:rPr>
+              <w:t>Assigned</w:t>
+            </w:r>
+          </w:p>
+        </w:tc>
+      </w:tr>
+      <w:tr>
+        <w:trPr>
+          <w:trHeight w:val="270"/>
+        </w:trPr>
+        <w:tc>
+          <w:tcPr>
+            <w:tcW w:w="3167" w:type="dxa"/>
+            <w:shd w:val="clear" w:color="auto" w:fill="auto"/>
+          </w:tcPr>
+          <w:p>
+            <w:pPr>
+              <w:ind w:left="0"/>
+              <w:jc w:val="left"/>
+              <w:rPr>
+                <w:rFonts w:ascii="Arial" w:hAnsi="Arial" w:cs="Arial"/>
+              </w:rPr>
+            </w:pPr>
+            <w:r>
+              <w:rPr>
+                <w:rFonts w:ascii="Arial" w:hAnsi="Arial" w:cs="Arial"/>
+              </w:rPr>
+              <w:t>93. Find the past FISMA documentation and confirm the tracker issues</w:t>
+            </w:r>
+          </w:p>
+        </w:tc>
+        <w:tc>
+          <w:tcPr>
+            <w:tcW w:w="3167" w:type="dxa"/>
+            <w:shd w:val="clear" w:color="auto" w:fill="auto"/>
+          </w:tcPr>
+          <w:p>
+            <w:pPr>
+              <w:ind w:left="0"/>
+              <w:jc w:val="center"/>
+              <w:rPr>
+                <w:rFonts w:ascii="Arial" w:hAnsi="Arial" w:cs="Arial"/>
+              </w:rPr>
+            </w:pPr>
+            <w:r>
+              <w:rPr>
+                <w:rFonts w:ascii="Arial" w:hAnsi="Arial" w:cs="Arial"/>
+              </w:rPr>
+              <w:t>Mike</w:t>
+            </w:r>
+          </w:p>
+        </w:tc>
+        <w:tc>
+          <w:tcPr>
+            <w:tcW w:w="1583" w:type="dxa"/>
+            <w:shd w:val="clear" w:color="auto" w:fill="auto"/>
+          </w:tcPr>
+          <w:p>
+            <w:pPr>
+              <w:ind w:left="0"/>
+              <w:jc w:val="center"/>
+              <w:rPr>
+                <w:rFonts w:ascii="Arial" w:hAnsi="Arial" w:cs="Arial"/>
+              </w:rPr>
+            </w:pPr>
+            <w:r>
+              <w:rPr>
+                <w:rFonts w:ascii="Arial" w:hAnsi="Arial" w:cs="Arial"/>
+              </w:rPr>
+              <w:t>6/4/2013</w:t>
+            </w:r>
+          </w:p>
+        </w:tc>
+        <w:tc>
+          <w:tcPr>
+            <w:tcW w:w="1584" w:type="dxa"/>
+            <w:shd w:val="clear" w:color="auto" w:fill="auto"/>
+          </w:tcPr>
+          <w:p>
+            <w:pPr>
+              <w:ind w:left="0"/>
+              <w:jc w:val="center"/>
+              <w:rPr>
+                <w:rFonts w:ascii="Arial" w:hAnsi="Arial" w:cs="Arial"/>
+              </w:rPr>
+            </w:pPr>
+            <w:r>
+              <w:rPr>
+                <w:rFonts w:ascii="Arial" w:hAnsi="Arial" w:cs="Arial"/>
+              </w:rPr>
+              <w:t>Assigned</w:t>
+            </w:r>
+          </w:p>
+        </w:tc>
+      </w:tr>
+      <w:tr>
+        <w:trPr>
+          <w:trHeight w:val="270"/>
+        </w:trPr>
+        <w:tc>
+          <w:tcPr>
+            <w:tcW w:w="3167" w:type="dxa"/>
+            <w:shd w:val="clear" w:color="auto" w:fill="auto"/>
+          </w:tcPr>
+          <w:p>
+            <w:pPr>
+              <w:ind w:left="0"/>
+              <w:jc w:val="left"/>
+              <w:rPr>
+                <w:rFonts w:ascii="Arial" w:hAnsi="Arial" w:cs="Arial"/>
+              </w:rPr>
+            </w:pPr>
+            <w:r>
+              <w:rPr>
+                <w:rFonts w:ascii="Arial" w:hAnsi="Arial" w:cs="Arial"/>
+              </w:rPr>
+              <w:t>94. Add a %FTE column to the project plans and populate it going forward</w:t>
+            </w:r>
+          </w:p>
+        </w:tc>
+        <w:tc>
+          <w:tcPr>
+            <w:tcW w:w="3167" w:type="dxa"/>
+            <w:shd w:val="clear" w:color="auto" w:fill="auto"/>
+          </w:tcPr>
+          <w:p>
+            <w:pPr>
+              <w:ind w:left="0"/>
+              <w:jc w:val="center"/>
+              <w:rPr>
+                <w:rFonts w:ascii="Arial" w:hAnsi="Arial" w:cs="Arial"/>
+              </w:rPr>
+            </w:pPr>
+            <w:r>
+              <w:rPr>
+                <w:rFonts w:ascii="Arial" w:hAnsi="Arial" w:cs="Arial"/>
+              </w:rPr>
+              <w:t>Mike/Shine</w:t>
+            </w:r>
+          </w:p>
+        </w:tc>
+        <w:tc>
+          <w:tcPr>
+            <w:tcW w:w="1583" w:type="dxa"/>
+            <w:shd w:val="clear" w:color="auto" w:fill="auto"/>
+          </w:tcPr>
+          <w:p>
+            <w:pPr>
+              <w:ind w:left="0"/>
+              <w:jc w:val="center"/>
+              <w:rPr>
+                <w:rFonts w:ascii="Arial" w:hAnsi="Arial" w:cs="Arial"/>
+              </w:rPr>
+            </w:pPr>
+            <w:r>
+              <w:rPr>
+                <w:rFonts w:ascii="Arial" w:hAnsi="Arial" w:cs="Arial"/>
+              </w:rPr>
+              <w:t>6/4/2013</w:t>
+            </w:r>
+          </w:p>
+        </w:tc>
+        <w:tc>
+          <w:tcPr>
+            <w:tcW w:w="1584" w:type="dxa"/>
+            <w:shd w:val="clear" w:color="auto" w:fill="auto"/>
+          </w:tcPr>
+          <w:p>
+            <w:pPr>
+              <w:ind w:left="0"/>
+              <w:jc w:val="center"/>
+              <w:rPr>
+                <w:rFonts w:ascii="Arial" w:hAnsi="Arial" w:cs="Arial"/>
+              </w:rPr>
+            </w:pPr>
+            <w:r>
+              <w:rPr>
+                <w:rFonts w:ascii="Arial" w:hAnsi="Arial" w:cs="Arial"/>
+              </w:rPr>
+              <w:t>Assigned</w:t>
             </w:r>
           </w:p>
         </w:tc>
@@ -5515,9 +5680,9 @@
       </w:r>
     </w:p>
     <w:sectPr>
-      <w:footerReference w:type="default" r:id="rId20"/>
-      <w:headerReference w:type="first" r:id="rId21"/>
-      <w:footerReference w:type="first" r:id="rId22"/>
+      <w:footerReference w:type="default" r:id="rId21"/>
+      <w:headerReference w:type="first" r:id="rId22"/>
+      <w:footerReference w:type="first" r:id="rId23"/>
       <w:type w:val="continuous"/>
       <w:pgSz w:w="12240" w:h="15840" w:code="1"/>
       <w:pgMar w:top="979" w:right="1440" w:bottom="648" w:left="1440" w:header="432" w:footer="432" w:gutter="0"/>
@@ -5651,7 +5816,7 @@
         <w:noProof/>
         <w:sz w:val="20"/>
       </w:rPr>
-      <w:t>3</w:t>
+      <w:t>6</w:t>
     </w:r>
     <w:r>
       <w:rPr>
@@ -5706,7 +5871,7 @@
         <w:noProof/>
         <w:sz w:val="20"/>
       </w:rPr>
-      <w:t>5</w:t>
+      <w:t>6</w:t>
     </w:r>
     <w:r>
       <w:rPr>
@@ -9659,7 +9824,7 @@
 </file>
 
 <file path=customXml/itemProps4.xml><?xml version="1.0" encoding="utf-8"?>
-<ds:datastoreItem xmlns:ds="http://schemas.openxmlformats.org/officeDocument/2006/customXml" ds:itemID="{909A0C18-C251-7348-A724-6C27C512E7C0}">
+<ds:datastoreItem xmlns:ds="http://schemas.openxmlformats.org/officeDocument/2006/customXml" ds:itemID="{C35E19AD-348F-9648-956B-E6B6034240CE}">
   <ds:schemaRefs>
     <ds:schemaRef ds:uri="http://schemas.openxmlformats.org/officeDocument/2006/bibliography"/>
   </ds:schemaRefs>

</xml_diff>